<commit_message>
added 2nd day of work
</commit_message>
<xml_diff>
--- a/Ansible_notes_by_Amanjeet/Ansible.docx
+++ b/Ansible_notes_by_Amanjeet/Ansible.docx
@@ -16,23 +16,7 @@
         </w:numPr>
       </w:pPr>
       <w:r>
-        <w:t xml:space="preserve">We know that ansible is built on the top of python language so we can install ansible on any </w:t>
-      </w:r>
-      <w:proofErr w:type="spellStart"/>
-      <w:r>
-        <w:t>os</w:t>
-      </w:r>
-      <w:proofErr w:type="spellEnd"/>
-      <w:r>
-        <w:t xml:space="preserve"> only </w:t>
-      </w:r>
-      <w:proofErr w:type="spellStart"/>
-      <w:r>
-        <w:t>iff</w:t>
-      </w:r>
-      <w:proofErr w:type="spellEnd"/>
-      <w:r>
-        <w:t xml:space="preserve"> that system has already python 3 </w:t>
+        <w:t xml:space="preserve">We know that ansible is built on the top of python language so we can install ansible on any os only iff that system has already python 3 </w:t>
       </w:r>
       <w:proofErr w:type="gramStart"/>
       <w:r>
@@ -49,47 +33,26 @@
       <w:pPr>
         <w:pStyle w:val="ListParagraph"/>
       </w:pPr>
-      <w:proofErr w:type="spellStart"/>
-      <w:proofErr w:type="gramStart"/>
-      <w:r>
-        <w:t>Cmd</w:t>
-      </w:r>
-      <w:proofErr w:type="spellEnd"/>
-      <w:r>
-        <w:t xml:space="preserve">  to</w:t>
-      </w:r>
-      <w:proofErr w:type="gramEnd"/>
-      <w:r>
-        <w:t xml:space="preserve"> check which version of python is installed in our </w:t>
-      </w:r>
-      <w:proofErr w:type="spellStart"/>
-      <w:r>
-        <w:t>os</w:t>
-      </w:r>
-      <w:proofErr w:type="spellEnd"/>
-      <w:r>
-        <w:t xml:space="preserve"> :  Python -V</w:t>
-      </w:r>
-    </w:p>
-    <w:p>
-      <w:pPr>
-        <w:pStyle w:val="ListParagraph"/>
-      </w:pPr>
-    </w:p>
-    <w:p>
-      <w:pPr>
-        <w:pStyle w:val="ListParagraph"/>
-      </w:pPr>
-      <w:r>
-        <w:t xml:space="preserve">Python3 should be there in your </w:t>
-      </w:r>
-      <w:proofErr w:type="spellStart"/>
-      <w:r>
-        <w:t>os</w:t>
-      </w:r>
-      <w:proofErr w:type="spellEnd"/>
-      <w:r>
-        <w:t xml:space="preserve"> on which you want to install ansible.</w:t>
+      <w:proofErr w:type="gramStart"/>
+      <w:r>
+        <w:t>Cmd  to</w:t>
+      </w:r>
+      <w:proofErr w:type="gramEnd"/>
+      <w:r>
+        <w:t xml:space="preserve"> check which version of python is installed in our os :  Python -V</w:t>
+      </w:r>
+    </w:p>
+    <w:p>
+      <w:pPr>
+        <w:pStyle w:val="ListParagraph"/>
+      </w:pPr>
+    </w:p>
+    <w:p>
+      <w:pPr>
+        <w:pStyle w:val="ListParagraph"/>
+      </w:pPr>
+      <w:r>
+        <w:t>Python3 should be there in your os on which you want to install ansible.</w:t>
       </w:r>
     </w:p>
     <w:p>
@@ -118,14 +81,9 @@
       <w:pPr>
         <w:pStyle w:val="ListParagraph"/>
       </w:pPr>
-      <w:proofErr w:type="spellStart"/>
-      <w:proofErr w:type="gramStart"/>
-      <w:r>
-        <w:t>Cmd</w:t>
-      </w:r>
-      <w:proofErr w:type="spellEnd"/>
-      <w:r>
-        <w:t xml:space="preserve"> :</w:t>
+      <w:proofErr w:type="gramStart"/>
+      <w:r>
+        <w:t>Cmd :</w:t>
       </w:r>
       <w:proofErr w:type="gramEnd"/>
       <w:r>
@@ -146,7 +104,7 @@
           <w:noProof/>
         </w:rPr>
         <w:drawing>
-          <wp:inline distT="0" distB="0" distL="0" distR="0" wp14:anchorId="6E54D3E8" wp14:editId="47525767">
+          <wp:inline distT="0" distB="0" distL="0" distR="0" wp14:anchorId="5B0FB969" wp14:editId="0548DDB8">
             <wp:extent cx="5731510" cy="1780540"/>
             <wp:effectExtent l="0" t="0" r="2540" b="0"/>
             <wp:docPr id="2" name="Picture 2"/>
@@ -197,23 +155,7 @@
       </w:r>
       <w:proofErr w:type="gramEnd"/>
       <w:r>
-        <w:t xml:space="preserve"> </w:t>
-      </w:r>
-      <w:proofErr w:type="spellStart"/>
-      <w:r>
-        <w:t>its</w:t>
-      </w:r>
-      <w:proofErr w:type="spellEnd"/>
-      <w:r>
-        <w:t xml:space="preserve"> always good practice to check network connectivity to internet first </w:t>
-      </w:r>
-      <w:proofErr w:type="spellStart"/>
-      <w:r>
-        <w:t>adter</w:t>
-      </w:r>
-      <w:proofErr w:type="spellEnd"/>
-      <w:r>
-        <w:t xml:space="preserve"> that try to download and install any packages from internet.</w:t>
+        <w:t xml:space="preserve"> its always good practice to check network connectivity to internet first adter that try to download and install any packages from internet.</w:t>
       </w:r>
     </w:p>
     <w:p>
@@ -228,14 +170,9 @@
       <w:r>
         <w:t xml:space="preserve">We can check network connectivity by using </w:t>
       </w:r>
-      <w:proofErr w:type="spellStart"/>
-      <w:proofErr w:type="gramStart"/>
-      <w:r>
-        <w:t>cmd</w:t>
-      </w:r>
-      <w:proofErr w:type="spellEnd"/>
-      <w:r>
-        <w:t xml:space="preserve"> :</w:t>
+      <w:proofErr w:type="gramStart"/>
+      <w:r>
+        <w:t>cmd :</w:t>
       </w:r>
       <w:proofErr w:type="gramEnd"/>
       <w:r>
@@ -252,15 +189,7 @@
         <w:pStyle w:val="ListParagraph"/>
       </w:pPr>
       <w:r>
-        <w:t xml:space="preserve">The above </w:t>
-      </w:r>
-      <w:proofErr w:type="spellStart"/>
-      <w:r>
-        <w:t>cmd</w:t>
-      </w:r>
-      <w:proofErr w:type="spellEnd"/>
-      <w:r>
-        <w:t xml:space="preserve"> took 4-5 minute to install ansible on your system it depends on the internet speed of your network.</w:t>
+        <w:t>The above cmd took 4-5 minute to install ansible on your system it depends on the internet speed of your network.</w:t>
       </w:r>
     </w:p>
     <w:p>
@@ -277,7 +206,7 @@
           <w:noProof/>
         </w:rPr>
         <w:drawing>
-          <wp:inline distT="0" distB="0" distL="0" distR="0" wp14:anchorId="3CEFE874" wp14:editId="5AB58268">
+          <wp:inline distT="0" distB="0" distL="0" distR="0" wp14:anchorId="576E96E3" wp14:editId="489F6166">
             <wp:extent cx="5731510" cy="3032760"/>
             <wp:effectExtent l="0" t="0" r="2540" b="0"/>
             <wp:docPr id="1" name="Picture 1"/>
@@ -319,24 +248,11 @@
       </w:pPr>
       <w:r>
         <w:lastRenderedPageBreak/>
-        <w:t xml:space="preserve">From above picture you can see the ansible software is finally installed in my </w:t>
-      </w:r>
-      <w:proofErr w:type="spellStart"/>
-      <w:r>
-        <w:t>os</w:t>
-      </w:r>
-      <w:proofErr w:type="spellEnd"/>
-      <w:r>
-        <w:t xml:space="preserve">. You can check ansible is installed in your system or not by using </w:t>
-      </w:r>
-      <w:proofErr w:type="spellStart"/>
-      <w:proofErr w:type="gramStart"/>
-      <w:r>
-        <w:t>cmd</w:t>
-      </w:r>
-      <w:proofErr w:type="spellEnd"/>
-      <w:r>
-        <w:t xml:space="preserve"> :</w:t>
+        <w:t xml:space="preserve">From above picture you can see the ansible software is finally installed in my os. You can check ansible is installed in your system or not by using </w:t>
+      </w:r>
+      <w:proofErr w:type="gramStart"/>
+      <w:r>
+        <w:t>cmd :</w:t>
       </w:r>
       <w:proofErr w:type="gramEnd"/>
       <w:r>
@@ -357,7 +273,7 @@
           <w:noProof/>
         </w:rPr>
         <w:drawing>
-          <wp:inline distT="0" distB="0" distL="0" distR="0" wp14:anchorId="0058A893" wp14:editId="6447CC3E">
+          <wp:inline distT="0" distB="0" distL="0" distR="0" wp14:anchorId="25686537" wp14:editId="30FFBCAF">
             <wp:extent cx="5731510" cy="849630"/>
             <wp:effectExtent l="0" t="0" r="2540" b="7620"/>
             <wp:docPr id="3" name="Picture 3"/>
@@ -412,7 +328,7 @@
           <w:noProof/>
         </w:rPr>
         <w:drawing>
-          <wp:inline distT="0" distB="0" distL="0" distR="0" wp14:anchorId="3173533F" wp14:editId="304D6F41">
+          <wp:inline distT="0" distB="0" distL="0" distR="0" wp14:anchorId="5DF646E9" wp14:editId="4C0B4178">
             <wp:extent cx="5731510" cy="815340"/>
             <wp:effectExtent l="0" t="0" r="2540" b="3810"/>
             <wp:docPr id="4" name="Picture 4"/>
@@ -449,21 +365,8 @@
       </w:r>
     </w:p>
     <w:p>
-      <w:proofErr w:type="spellStart"/>
-      <w:r>
-        <w:t>Initaially</w:t>
-      </w:r>
-      <w:proofErr w:type="spellEnd"/>
-      <w:r>
-        <w:t xml:space="preserve"> its shows the that total hosts is zero right now </w:t>
-      </w:r>
-      <w:proofErr w:type="spellStart"/>
-      <w:r>
-        <w:t>bcz</w:t>
-      </w:r>
-      <w:proofErr w:type="spellEnd"/>
-      <w:r>
-        <w:t xml:space="preserve"> I have not created any inventory </w:t>
+      <w:r>
+        <w:t xml:space="preserve">Initaially its shows the that total hosts is zero right now bcz I have not created any inventory </w:t>
       </w:r>
       <w:proofErr w:type="gramStart"/>
       <w:r>
@@ -478,15 +381,7 @@
       </w:r>
       <w:proofErr w:type="gramEnd"/>
       <w:r>
-        <w:t xml:space="preserve"> </w:t>
-      </w:r>
-      <w:proofErr w:type="spellStart"/>
-      <w:r>
-        <w:t>lets</w:t>
-      </w:r>
-      <w:proofErr w:type="spellEnd"/>
-      <w:r>
-        <w:t xml:space="preserve"> first assign inventory file to ansible.</w:t>
+        <w:t xml:space="preserve"> lets first assign inventory file to ansible.</w:t>
       </w:r>
     </w:p>
     <w:p>
@@ -518,15 +413,7 @@
         </w:numPr>
       </w:pPr>
       <w:r>
-        <w:t>After that create ‘</w:t>
-      </w:r>
-      <w:proofErr w:type="spellStart"/>
-      <w:r>
-        <w:t>ansible.cfg</w:t>
-      </w:r>
-      <w:proofErr w:type="spellEnd"/>
-      <w:r>
-        <w:t>’ file inside /etc/ansible</w:t>
+        <w:t>After that create ‘ansible.cfg’ file inside /etc/ansible</w:t>
       </w:r>
     </w:p>
     <w:p>
@@ -539,7 +426,7 @@
           <w:noProof/>
         </w:rPr>
         <w:drawing>
-          <wp:inline distT="0" distB="0" distL="0" distR="0" wp14:anchorId="25B1E283" wp14:editId="344B8386">
+          <wp:inline distT="0" distB="0" distL="0" distR="0" wp14:anchorId="66DB76DA" wp14:editId="0C6B765F">
             <wp:extent cx="5731510" cy="3446780"/>
             <wp:effectExtent l="0" t="0" r="2540" b="1270"/>
             <wp:docPr id="5" name="Picture 5"/>
@@ -591,15 +478,7 @@
       </w:pPr>
       <w:r>
         <w:lastRenderedPageBreak/>
-        <w:t xml:space="preserve">Create one inventory file anywhere in your </w:t>
-      </w:r>
-      <w:proofErr w:type="spellStart"/>
-      <w:r>
-        <w:t>os</w:t>
-      </w:r>
-      <w:proofErr w:type="spellEnd"/>
-      <w:r>
-        <w:t>. Like as</w:t>
+        <w:t>Create one inventory file anywhere in your os. Like as</w:t>
       </w:r>
       <w:proofErr w:type="gramStart"/>
       <w:r>
@@ -620,7 +499,7 @@
           <w:noProof/>
         </w:rPr>
         <w:drawing>
-          <wp:inline distT="0" distB="0" distL="0" distR="0" wp14:anchorId="50016D8A" wp14:editId="61D43A5F">
+          <wp:inline distT="0" distB="0" distL="0" distR="0" wp14:anchorId="11A8C094" wp14:editId="11F0ABBC">
             <wp:extent cx="5731510" cy="651510"/>
             <wp:effectExtent l="0" t="0" r="2540" b="0"/>
             <wp:docPr id="7" name="Picture 7"/>
@@ -665,36 +544,15 @@
         </w:numPr>
       </w:pPr>
       <w:r>
-        <w:t xml:space="preserve">Now tell your </w:t>
-      </w:r>
-      <w:proofErr w:type="spellStart"/>
-      <w:r>
-        <w:t>ansible.cfg</w:t>
-      </w:r>
-      <w:proofErr w:type="spellEnd"/>
-      <w:r>
-        <w:t xml:space="preserve"> file that where is your inventory file </w:t>
-      </w:r>
-      <w:proofErr w:type="gramStart"/>
-      <w:r>
-        <w:t xml:space="preserve">(  </w:t>
-      </w:r>
-      <w:proofErr w:type="spellStart"/>
-      <w:r>
-        <w:t>i.e</w:t>
-      </w:r>
-      <w:proofErr w:type="spellEnd"/>
-      <w:proofErr w:type="gramEnd"/>
-      <w:r>
-        <w:t xml:space="preserve"> ip.txt ) is located in your </w:t>
-      </w:r>
-      <w:proofErr w:type="spellStart"/>
-      <w:r>
-        <w:t>os</w:t>
-      </w:r>
-      <w:proofErr w:type="spellEnd"/>
-      <w:r>
-        <w:t>.</w:t>
+        <w:t xml:space="preserve">Now tell your ansible.cfg file that where is your inventory file </w:t>
+      </w:r>
+      <w:proofErr w:type="gramStart"/>
+      <w:r>
+        <w:t>(  i.e</w:t>
+      </w:r>
+      <w:proofErr w:type="gramEnd"/>
+      <w:r>
+        <w:t xml:space="preserve"> ip.txt ) is located in your os.</w:t>
       </w:r>
     </w:p>
     <w:p>
@@ -707,7 +565,7 @@
           <w:noProof/>
         </w:rPr>
         <w:drawing>
-          <wp:inline distT="0" distB="0" distL="0" distR="0" wp14:anchorId="25D0364A" wp14:editId="3FBF7E50">
+          <wp:inline distT="0" distB="0" distL="0" distR="0" wp14:anchorId="58F90717" wp14:editId="6491D53F">
             <wp:extent cx="5731510" cy="1624330"/>
             <wp:effectExtent l="0" t="0" r="2540" b="0"/>
             <wp:docPr id="10" name="Picture 10"/>
@@ -756,13 +614,8 @@
       </w:r>
       <w:proofErr w:type="gramStart"/>
       <w:r>
-        <w:t xml:space="preserve">( </w:t>
-      </w:r>
-      <w:proofErr w:type="spellStart"/>
-      <w:r>
-        <w:t>i.e</w:t>
-      </w:r>
-      <w:proofErr w:type="spellEnd"/>
+        <w:t>( i.e</w:t>
+      </w:r>
       <w:proofErr w:type="gramEnd"/>
       <w:r>
         <w:t xml:space="preserve"> ip.txt ) as,</w:t>
@@ -778,7 +631,7 @@
           <w:noProof/>
         </w:rPr>
         <w:drawing>
-          <wp:inline distT="0" distB="0" distL="0" distR="0" wp14:anchorId="305D9D34" wp14:editId="12649B13">
+          <wp:inline distT="0" distB="0" distL="0" distR="0" wp14:anchorId="49AEAE33" wp14:editId="4D5DABF9">
             <wp:extent cx="5731510" cy="944245"/>
             <wp:effectExtent l="0" t="0" r="2540" b="8255"/>
             <wp:docPr id="9" name="Picture 9"/>
@@ -816,53 +669,16 @@
     </w:p>
     <w:p>
       <w:r>
-        <w:t xml:space="preserve">Now </w:t>
-      </w:r>
-      <w:proofErr w:type="spellStart"/>
-      <w:r>
-        <w:t>finelly</w:t>
-      </w:r>
-      <w:proofErr w:type="spellEnd"/>
-      <w:r>
-        <w:t xml:space="preserve"> your inventory has successfully been created. Now you can check total no. of hosts. It will show 1 </w:t>
-      </w:r>
-      <w:proofErr w:type="spellStart"/>
-      <w:r>
-        <w:t>rightnow</w:t>
-      </w:r>
-      <w:proofErr w:type="spellEnd"/>
-      <w:r>
-        <w:t xml:space="preserve"> </w:t>
-      </w:r>
-      <w:proofErr w:type="spellStart"/>
-      <w:r>
-        <w:t>bcz</w:t>
-      </w:r>
-      <w:proofErr w:type="spellEnd"/>
-      <w:r>
-        <w:t xml:space="preserve"> I have added only 1 </w:t>
-      </w:r>
-      <w:proofErr w:type="spellStart"/>
-      <w:r>
-        <w:t>ip</w:t>
-      </w:r>
-      <w:proofErr w:type="spellEnd"/>
-      <w:r>
-        <w:t xml:space="preserve"> to my inventory file.</w:t>
+        <w:t>Now finelly your inventory has successfully been created. Now you can check total no. of hosts. It will show 1 rightnow bcz I have added only 1 ip to my inventory file.</w:t>
       </w:r>
     </w:p>
     <w:p>
       <w:r>
         <w:t xml:space="preserve">  </w:t>
       </w:r>
-      <w:proofErr w:type="spellStart"/>
-      <w:proofErr w:type="gramStart"/>
-      <w:r>
-        <w:t>Cmd</w:t>
-      </w:r>
-      <w:proofErr w:type="spellEnd"/>
-      <w:r>
-        <w:t xml:space="preserve"> :</w:t>
+      <w:proofErr w:type="gramStart"/>
+      <w:r>
+        <w:t>Cmd :</w:t>
       </w:r>
       <w:proofErr w:type="gramEnd"/>
       <w:r>
@@ -875,7 +691,7 @@
           <w:noProof/>
         </w:rPr>
         <w:drawing>
-          <wp:inline distT="0" distB="0" distL="0" distR="0" wp14:anchorId="389DF0CF" wp14:editId="1E2C04ED">
+          <wp:inline distT="0" distB="0" distL="0" distR="0" wp14:anchorId="1D9B5A4F" wp14:editId="6BE43CEC">
             <wp:extent cx="5731510" cy="978535"/>
             <wp:effectExtent l="0" t="0" r="2540" b="0"/>
             <wp:docPr id="11" name="Picture 11"/>
@@ -911,6 +727,862 @@
         </w:drawing>
       </w:r>
     </w:p>
+    <w:p>
+      <w:r>
+        <w:t xml:space="preserve">Now check the internet connectivity from your local </w:t>
+      </w:r>
+      <w:proofErr w:type="gramStart"/>
+      <w:r>
+        <w:t>( ansible</w:t>
+      </w:r>
+      <w:proofErr w:type="gramEnd"/>
+      <w:r>
+        <w:t xml:space="preserve"> ) os to host os and vice varsa manualy by using cmd : ping 192.168.43.168 </w:t>
+      </w:r>
+    </w:p>
+    <w:p>
+      <w:r>
+        <w:rPr>
+          <w:noProof/>
+        </w:rPr>
+        <w:drawing>
+          <wp:inline distT="0" distB="0" distL="0" distR="0" wp14:anchorId="2E021ABA" wp14:editId="21C8281D">
+            <wp:extent cx="6217920" cy="2613660"/>
+            <wp:effectExtent l="0" t="0" r="0" b="0"/>
+            <wp:docPr id="12" name="Picture 12"/>
+            <wp:cNvGraphicFramePr>
+              <a:graphicFrameLocks xmlns:a="http://schemas.openxmlformats.org/drawingml/2006/main" noChangeAspect="1"/>
+            </wp:cNvGraphicFramePr>
+            <a:graphic xmlns:a="http://schemas.openxmlformats.org/drawingml/2006/main">
+              <a:graphicData uri="http://schemas.openxmlformats.org/drawingml/2006/picture">
+                <pic:pic xmlns:pic="http://schemas.openxmlformats.org/drawingml/2006/picture">
+                  <pic:nvPicPr>
+                    <pic:cNvPr id="1" name=""/>
+                    <pic:cNvPicPr/>
+                  </pic:nvPicPr>
+                  <pic:blipFill>
+                    <a:blip r:embed="rId14"/>
+                    <a:stretch>
+                      <a:fillRect/>
+                    </a:stretch>
+                  </pic:blipFill>
+                  <pic:spPr>
+                    <a:xfrm>
+                      <a:off x="0" y="0"/>
+                      <a:ext cx="6217920" cy="2613660"/>
+                    </a:xfrm>
+                    <a:prstGeom prst="rect">
+                      <a:avLst/>
+                    </a:prstGeom>
+                  </pic:spPr>
+                </pic:pic>
+              </a:graphicData>
+            </a:graphic>
+          </wp:inline>
+        </w:drawing>
+      </w:r>
+    </w:p>
+    <w:p>
+      <w:r>
+        <w:lastRenderedPageBreak/>
+        <w:t xml:space="preserve">Now I will show you how to check network connectivity between your ansible os to all your host by using </w:t>
+      </w:r>
+      <w:proofErr w:type="gramStart"/>
+      <w:r>
+        <w:t>cmd :</w:t>
+      </w:r>
+      <w:proofErr w:type="gramEnd"/>
+      <w:r>
+        <w:t xml:space="preserve"> ansible all -m ping</w:t>
+      </w:r>
+    </w:p>
+    <w:p>
+      <w:r>
+        <w:rPr>
+          <w:noProof/>
+        </w:rPr>
+        <w:drawing>
+          <wp:inline distT="0" distB="0" distL="0" distR="0" wp14:anchorId="16B7B282" wp14:editId="2047F421">
+            <wp:extent cx="5731510" cy="1810385"/>
+            <wp:effectExtent l="0" t="0" r="2540" b="0"/>
+            <wp:docPr id="13" name="Picture 13"/>
+            <wp:cNvGraphicFramePr>
+              <a:graphicFrameLocks xmlns:a="http://schemas.openxmlformats.org/drawingml/2006/main" noChangeAspect="1"/>
+            </wp:cNvGraphicFramePr>
+            <a:graphic xmlns:a="http://schemas.openxmlformats.org/drawingml/2006/main">
+              <a:graphicData uri="http://schemas.openxmlformats.org/drawingml/2006/picture">
+                <pic:pic xmlns:pic="http://schemas.openxmlformats.org/drawingml/2006/picture">
+                  <pic:nvPicPr>
+                    <pic:cNvPr id="1" name=""/>
+                    <pic:cNvPicPr/>
+                  </pic:nvPicPr>
+                  <pic:blipFill>
+                    <a:blip r:embed="rId15"/>
+                    <a:stretch>
+                      <a:fillRect/>
+                    </a:stretch>
+                  </pic:blipFill>
+                  <pic:spPr>
+                    <a:xfrm>
+                      <a:off x="0" y="0"/>
+                      <a:ext cx="5731510" cy="1810385"/>
+                    </a:xfrm>
+                    <a:prstGeom prst="rect">
+                      <a:avLst/>
+                    </a:prstGeom>
+                  </pic:spPr>
+                </pic:pic>
+              </a:graphicData>
+            </a:graphic>
+          </wp:inline>
+        </w:drawing>
+      </w:r>
+    </w:p>
+    <w:p>
+      <w:r>
+        <w:t xml:space="preserve">After execution of the above </w:t>
+      </w:r>
+      <w:proofErr w:type="gramStart"/>
+      <w:r>
+        <w:t>cmd .</w:t>
+      </w:r>
+      <w:proofErr w:type="gramEnd"/>
+      <w:r>
+        <w:t xml:space="preserve"> they show you some error. And error says that to use ‘ssh connection type with password then we have to install ‘sshpass program’.</w:t>
+      </w:r>
+    </w:p>
+    <w:p>
+      <w:r>
+        <w:t>So now we have to install sshpass in our ansible os.</w:t>
+      </w:r>
+    </w:p>
+    <w:p>
+      <w:r>
+        <w:t xml:space="preserve">For installing sshpass </w:t>
+      </w:r>
+      <w:proofErr w:type="gramStart"/>
+      <w:r>
+        <w:t>program ,</w:t>
+      </w:r>
+      <w:proofErr w:type="gramEnd"/>
+      <w:r>
+        <w:t xml:space="preserve"> first we have to configure sshpass program  repo for  yum then only we can install any program in our os. For this you can configure repo for </w:t>
+      </w:r>
+      <w:proofErr w:type="gramStart"/>
+      <w:r>
+        <w:t>‘ epel</w:t>
+      </w:r>
+      <w:proofErr w:type="gramEnd"/>
+      <w:r>
+        <w:t xml:space="preserve"> ‘ its an yum repo which provides almost all the software of linux and best part of this repo is that its also provie us ‘sshpass’ program. </w:t>
+      </w:r>
+    </w:p>
+    <w:p>
+      <w:r>
+        <w:t xml:space="preserve">Link of </w:t>
+      </w:r>
+      <w:proofErr w:type="gramStart"/>
+      <w:r>
+        <w:t>article :</w:t>
+      </w:r>
+      <w:proofErr w:type="gramEnd"/>
+      <w:r>
+        <w:t xml:space="preserve">    </w:t>
+      </w:r>
+      <w:hyperlink r:id="rId16" w:history="1">
+        <w:r>
+          <w:rPr>
+            <w:rStyle w:val="Hyperlink"/>
+          </w:rPr>
+          <w:t>https://linuxconfig.org/redhat-8-epel-install-guide</w:t>
+        </w:r>
+      </w:hyperlink>
+    </w:p>
+    <w:p>
+      <w:pPr>
+        <w:pStyle w:val="HTMLPreformatted"/>
+      </w:pPr>
+      <w:r>
+        <w:t xml:space="preserve">Cmd for configure yum / dnf repo for </w:t>
+      </w:r>
+      <w:proofErr w:type="gramStart"/>
+      <w:r>
+        <w:t>epel :</w:t>
+      </w:r>
+      <w:proofErr w:type="gramEnd"/>
+      <w:r>
+        <w:t xml:space="preserve"> </w:t>
+      </w:r>
+    </w:p>
+    <w:p>
+      <w:pPr>
+        <w:pStyle w:val="HTMLPreformatted"/>
+      </w:pPr>
+    </w:p>
+    <w:p>
+      <w:pPr>
+        <w:pStyle w:val="HTMLPreformatted"/>
+        <w:rPr>
+          <w:rFonts w:ascii="Courier New" w:eastAsia="Times New Roman" w:hAnsi="Courier New" w:cs="Courier New"/>
+          <w:lang w:eastAsia="en-IN"/>
+        </w:rPr>
+      </w:pPr>
+      <w:r>
+        <w:t xml:space="preserve">Sudo </w:t>
+      </w:r>
+      <w:r>
+        <w:rPr>
+          <w:rFonts w:ascii="Courier New" w:eastAsia="Times New Roman" w:hAnsi="Courier New" w:cs="Courier New"/>
+          <w:lang w:eastAsia="en-IN"/>
+        </w:rPr>
+        <w:t xml:space="preserve">dnf install </w:t>
+      </w:r>
+      <w:hyperlink r:id="rId17" w:history="1">
+        <w:r>
+          <w:rPr>
+            <w:rStyle w:val="Hyperlink"/>
+            <w:rFonts w:ascii="Courier New" w:eastAsia="Times New Roman" w:hAnsi="Courier New" w:cs="Courier New"/>
+            <w:lang w:eastAsia="en-IN"/>
+          </w:rPr>
+          <w:t>https://dl.fedoraproject.org/pub/epel/epel-release-latest-8.noarch.rpm</w:t>
+        </w:r>
+      </w:hyperlink>
+    </w:p>
+    <w:p>
+      <w:pPr>
+        <w:pStyle w:val="HTMLPreformatted"/>
+        <w:rPr>
+          <w:rFonts w:ascii="Courier New" w:eastAsia="Times New Roman" w:hAnsi="Courier New" w:cs="Courier New"/>
+          <w:lang w:eastAsia="en-IN"/>
+        </w:rPr>
+      </w:pPr>
+    </w:p>
+    <w:p>
+      <w:pPr>
+        <w:pStyle w:val="HTMLPreformatted"/>
+      </w:pPr>
+      <w:r>
+        <w:rPr>
+          <w:noProof/>
+        </w:rPr>
+        <w:drawing>
+          <wp:inline distT="0" distB="0" distL="0" distR="0" wp14:anchorId="036D53BC" wp14:editId="1431FA30">
+            <wp:extent cx="5731510" cy="2163445"/>
+            <wp:effectExtent l="0" t="0" r="2540" b="8255"/>
+            <wp:docPr id="14" name="Picture 14"/>
+            <wp:cNvGraphicFramePr>
+              <a:graphicFrameLocks xmlns:a="http://schemas.openxmlformats.org/drawingml/2006/main" noChangeAspect="1"/>
+            </wp:cNvGraphicFramePr>
+            <a:graphic xmlns:a="http://schemas.openxmlformats.org/drawingml/2006/main">
+              <a:graphicData uri="http://schemas.openxmlformats.org/drawingml/2006/picture">
+                <pic:pic xmlns:pic="http://schemas.openxmlformats.org/drawingml/2006/picture">
+                  <pic:nvPicPr>
+                    <pic:cNvPr id="1" name=""/>
+                    <pic:cNvPicPr/>
+                  </pic:nvPicPr>
+                  <pic:blipFill>
+                    <a:blip r:embed="rId18"/>
+                    <a:stretch>
+                      <a:fillRect/>
+                    </a:stretch>
+                  </pic:blipFill>
+                  <pic:spPr>
+                    <a:xfrm>
+                      <a:off x="0" y="0"/>
+                      <a:ext cx="5731510" cy="2163445"/>
+                    </a:xfrm>
+                    <a:prstGeom prst="rect">
+                      <a:avLst/>
+                    </a:prstGeom>
+                  </pic:spPr>
+                </pic:pic>
+              </a:graphicData>
+            </a:graphic>
+          </wp:inline>
+        </w:drawing>
+      </w:r>
+    </w:p>
+    <w:p>
+      <w:pPr>
+        <w:pStyle w:val="HTMLPreformatted"/>
+      </w:pPr>
+    </w:p>
+    <w:p>
+      <w:pPr>
+        <w:pStyle w:val="HTMLPreformatted"/>
+      </w:pPr>
+      <w:r>
+        <w:rPr>
+          <w:noProof/>
+        </w:rPr>
+        <w:drawing>
+          <wp:inline distT="0" distB="0" distL="0" distR="0" wp14:anchorId="5C57C154" wp14:editId="2DA08EB4">
+            <wp:extent cx="5731510" cy="1501140"/>
+            <wp:effectExtent l="0" t="0" r="2540" b="3810"/>
+            <wp:docPr id="15" name="Picture 15"/>
+            <wp:cNvGraphicFramePr>
+              <a:graphicFrameLocks xmlns:a="http://schemas.openxmlformats.org/drawingml/2006/main" noChangeAspect="1"/>
+            </wp:cNvGraphicFramePr>
+            <a:graphic xmlns:a="http://schemas.openxmlformats.org/drawingml/2006/main">
+              <a:graphicData uri="http://schemas.openxmlformats.org/drawingml/2006/picture">
+                <pic:pic xmlns:pic="http://schemas.openxmlformats.org/drawingml/2006/picture">
+                  <pic:nvPicPr>
+                    <pic:cNvPr id="1" name=""/>
+                    <pic:cNvPicPr/>
+                  </pic:nvPicPr>
+                  <pic:blipFill>
+                    <a:blip r:embed="rId19"/>
+                    <a:stretch>
+                      <a:fillRect/>
+                    </a:stretch>
+                  </pic:blipFill>
+                  <pic:spPr>
+                    <a:xfrm>
+                      <a:off x="0" y="0"/>
+                      <a:ext cx="5731510" cy="1501140"/>
+                    </a:xfrm>
+                    <a:prstGeom prst="rect">
+                      <a:avLst/>
+                    </a:prstGeom>
+                  </pic:spPr>
+                </pic:pic>
+              </a:graphicData>
+            </a:graphic>
+          </wp:inline>
+        </w:drawing>
+      </w:r>
+    </w:p>
+    <w:p>
+      <w:pPr>
+        <w:pStyle w:val="HTMLPreformatted"/>
+      </w:pPr>
+      <w:r>
+        <w:lastRenderedPageBreak/>
+        <w:t xml:space="preserve">You can check wather epel repo is created in your os or not by using the following </w:t>
+      </w:r>
+      <w:proofErr w:type="gramStart"/>
+      <w:r>
+        <w:t>command :</w:t>
+      </w:r>
+      <w:proofErr w:type="gramEnd"/>
+      <w:r>
+        <w:t xml:space="preserve"> dnf repolist or yum repolist</w:t>
+      </w:r>
+    </w:p>
+    <w:p>
+      <w:pPr>
+        <w:pStyle w:val="HTMLPreformatted"/>
+      </w:pPr>
+    </w:p>
+    <w:p>
+      <w:pPr>
+        <w:pStyle w:val="HTMLPreformatted"/>
+      </w:pPr>
+      <w:r>
+        <w:rPr>
+          <w:noProof/>
+        </w:rPr>
+        <w:drawing>
+          <wp:inline distT="0" distB="0" distL="0" distR="0" wp14:anchorId="038F6B68" wp14:editId="30182A5B">
+            <wp:extent cx="5731510" cy="1659890"/>
+            <wp:effectExtent l="0" t="0" r="2540" b="0"/>
+            <wp:docPr id="16" name="Picture 16"/>
+            <wp:cNvGraphicFramePr>
+              <a:graphicFrameLocks xmlns:a="http://schemas.openxmlformats.org/drawingml/2006/main" noChangeAspect="1"/>
+            </wp:cNvGraphicFramePr>
+            <a:graphic xmlns:a="http://schemas.openxmlformats.org/drawingml/2006/main">
+              <a:graphicData uri="http://schemas.openxmlformats.org/drawingml/2006/picture">
+                <pic:pic xmlns:pic="http://schemas.openxmlformats.org/drawingml/2006/picture">
+                  <pic:nvPicPr>
+                    <pic:cNvPr id="1" name=""/>
+                    <pic:cNvPicPr/>
+                  </pic:nvPicPr>
+                  <pic:blipFill>
+                    <a:blip r:embed="rId20"/>
+                    <a:stretch>
+                      <a:fillRect/>
+                    </a:stretch>
+                  </pic:blipFill>
+                  <pic:spPr>
+                    <a:xfrm>
+                      <a:off x="0" y="0"/>
+                      <a:ext cx="5731510" cy="1659890"/>
+                    </a:xfrm>
+                    <a:prstGeom prst="rect">
+                      <a:avLst/>
+                    </a:prstGeom>
+                  </pic:spPr>
+                </pic:pic>
+              </a:graphicData>
+            </a:graphic>
+          </wp:inline>
+        </w:drawing>
+      </w:r>
+    </w:p>
+    <w:p>
+      <w:pPr>
+        <w:pStyle w:val="HTMLPreformatted"/>
+      </w:pPr>
+    </w:p>
+    <w:p>
+      <w:pPr>
+        <w:pStyle w:val="HTMLPreformatted"/>
+      </w:pPr>
+      <w:r>
+        <w:t xml:space="preserve">Now we can install ‘sshpass program </w:t>
+      </w:r>
+      <w:proofErr w:type="gramStart"/>
+      <w:r>
+        <w:t>‘ by</w:t>
+      </w:r>
+      <w:proofErr w:type="gramEnd"/>
+      <w:r>
+        <w:t xml:space="preserve"> using cmd : dnf install sshpass or</w:t>
+      </w:r>
+    </w:p>
+    <w:p>
+      <w:pPr>
+        <w:pStyle w:val="HTMLPreformatted"/>
+      </w:pPr>
+      <w:r>
+        <w:t xml:space="preserve">                                                     Yum install sshpass</w:t>
+      </w:r>
+    </w:p>
+    <w:p>
+      <w:pPr>
+        <w:pStyle w:val="HTMLPreformatted"/>
+      </w:pPr>
+    </w:p>
+    <w:p>
+      <w:pPr>
+        <w:pStyle w:val="HTMLPreformatted"/>
+      </w:pPr>
+      <w:r>
+        <w:rPr>
+          <w:noProof/>
+        </w:rPr>
+        <w:drawing>
+          <wp:inline distT="0" distB="0" distL="0" distR="0" wp14:anchorId="2A1DBA07" wp14:editId="517677A2">
+            <wp:extent cx="5731510" cy="2091055"/>
+            <wp:effectExtent l="0" t="0" r="2540" b="4445"/>
+            <wp:docPr id="17" name="Picture 17"/>
+            <wp:cNvGraphicFramePr>
+              <a:graphicFrameLocks xmlns:a="http://schemas.openxmlformats.org/drawingml/2006/main" noChangeAspect="1"/>
+            </wp:cNvGraphicFramePr>
+            <a:graphic xmlns:a="http://schemas.openxmlformats.org/drawingml/2006/main">
+              <a:graphicData uri="http://schemas.openxmlformats.org/drawingml/2006/picture">
+                <pic:pic xmlns:pic="http://schemas.openxmlformats.org/drawingml/2006/picture">
+                  <pic:nvPicPr>
+                    <pic:cNvPr id="1" name=""/>
+                    <pic:cNvPicPr/>
+                  </pic:nvPicPr>
+                  <pic:blipFill>
+                    <a:blip r:embed="rId21"/>
+                    <a:stretch>
+                      <a:fillRect/>
+                    </a:stretch>
+                  </pic:blipFill>
+                  <pic:spPr>
+                    <a:xfrm>
+                      <a:off x="0" y="0"/>
+                      <a:ext cx="5731510" cy="2091055"/>
+                    </a:xfrm>
+                    <a:prstGeom prst="rect">
+                      <a:avLst/>
+                    </a:prstGeom>
+                  </pic:spPr>
+                </pic:pic>
+              </a:graphicData>
+            </a:graphic>
+          </wp:inline>
+        </w:drawing>
+      </w:r>
+    </w:p>
+    <w:p>
+      <w:pPr>
+        <w:pStyle w:val="HTMLPreformatted"/>
+      </w:pPr>
+    </w:p>
+    <w:p>
+      <w:pPr>
+        <w:pStyle w:val="HTMLPreformatted"/>
+      </w:pPr>
+      <w:r>
+        <w:rPr>
+          <w:noProof/>
+        </w:rPr>
+        <w:drawing>
+          <wp:inline distT="0" distB="0" distL="0" distR="0" wp14:anchorId="48D85A91" wp14:editId="2F1748EA">
+            <wp:extent cx="5731510" cy="1825625"/>
+            <wp:effectExtent l="0" t="0" r="2540" b="3175"/>
+            <wp:docPr id="18" name="Picture 18"/>
+            <wp:cNvGraphicFramePr>
+              <a:graphicFrameLocks xmlns:a="http://schemas.openxmlformats.org/drawingml/2006/main" noChangeAspect="1"/>
+            </wp:cNvGraphicFramePr>
+            <a:graphic xmlns:a="http://schemas.openxmlformats.org/drawingml/2006/main">
+              <a:graphicData uri="http://schemas.openxmlformats.org/drawingml/2006/picture">
+                <pic:pic xmlns:pic="http://schemas.openxmlformats.org/drawingml/2006/picture">
+                  <pic:nvPicPr>
+                    <pic:cNvPr id="1" name=""/>
+                    <pic:cNvPicPr/>
+                  </pic:nvPicPr>
+                  <pic:blipFill>
+                    <a:blip r:embed="rId22"/>
+                    <a:stretch>
+                      <a:fillRect/>
+                    </a:stretch>
+                  </pic:blipFill>
+                  <pic:spPr>
+                    <a:xfrm>
+                      <a:off x="0" y="0"/>
+                      <a:ext cx="5731510" cy="1825625"/>
+                    </a:xfrm>
+                    <a:prstGeom prst="rect">
+                      <a:avLst/>
+                    </a:prstGeom>
+                  </pic:spPr>
+                </pic:pic>
+              </a:graphicData>
+            </a:graphic>
+          </wp:inline>
+        </w:drawing>
+      </w:r>
+    </w:p>
+    <w:p>
+      <w:pPr>
+        <w:pStyle w:val="HTMLPreformatted"/>
+      </w:pPr>
+    </w:p>
+    <w:p>
+      <w:pPr>
+        <w:pStyle w:val="HTMLPreformatted"/>
+      </w:pPr>
+      <w:r>
+        <w:rPr>
+          <w:noProof/>
+        </w:rPr>
+        <w:drawing>
+          <wp:inline distT="0" distB="0" distL="0" distR="0" wp14:anchorId="2B55037D" wp14:editId="77739B03">
+            <wp:extent cx="5731510" cy="1859280"/>
+            <wp:effectExtent l="0" t="0" r="2540" b="7620"/>
+            <wp:docPr id="19" name="Picture 19"/>
+            <wp:cNvGraphicFramePr>
+              <a:graphicFrameLocks xmlns:a="http://schemas.openxmlformats.org/drawingml/2006/main" noChangeAspect="1"/>
+            </wp:cNvGraphicFramePr>
+            <a:graphic xmlns:a="http://schemas.openxmlformats.org/drawingml/2006/main">
+              <a:graphicData uri="http://schemas.openxmlformats.org/drawingml/2006/picture">
+                <pic:pic xmlns:pic="http://schemas.openxmlformats.org/drawingml/2006/picture">
+                  <pic:nvPicPr>
+                    <pic:cNvPr id="1" name=""/>
+                    <pic:cNvPicPr/>
+                  </pic:nvPicPr>
+                  <pic:blipFill>
+                    <a:blip r:embed="rId23"/>
+                    <a:stretch>
+                      <a:fillRect/>
+                    </a:stretch>
+                  </pic:blipFill>
+                  <pic:spPr>
+                    <a:xfrm>
+                      <a:off x="0" y="0"/>
+                      <a:ext cx="5731510" cy="1859280"/>
+                    </a:xfrm>
+                    <a:prstGeom prst="rect">
+                      <a:avLst/>
+                    </a:prstGeom>
+                  </pic:spPr>
+                </pic:pic>
+              </a:graphicData>
+            </a:graphic>
+          </wp:inline>
+        </w:drawing>
+      </w:r>
+    </w:p>
+    <w:p>
+      <w:pPr>
+        <w:pStyle w:val="HTMLPreformatted"/>
+      </w:pPr>
+      <w:r>
+        <w:lastRenderedPageBreak/>
+        <w:t xml:space="preserve">Now you can ping to all of your host by using </w:t>
+      </w:r>
+      <w:proofErr w:type="gramStart"/>
+      <w:r>
+        <w:t>cmd :</w:t>
+      </w:r>
+      <w:proofErr w:type="gramEnd"/>
+      <w:r>
+        <w:t xml:space="preserve"> ansible all -m ping</w:t>
+      </w:r>
+    </w:p>
+    <w:p>
+      <w:pPr>
+        <w:pStyle w:val="HTMLPreformatted"/>
+      </w:pPr>
+    </w:p>
+    <w:p>
+      <w:pPr>
+        <w:pStyle w:val="HTMLPreformatted"/>
+      </w:pPr>
+      <w:r>
+        <w:rPr>
+          <w:noProof/>
+        </w:rPr>
+        <w:drawing>
+          <wp:inline distT="0" distB="0" distL="0" distR="0" wp14:anchorId="290EC2AB" wp14:editId="364EE846">
+            <wp:extent cx="5731510" cy="1992630"/>
+            <wp:effectExtent l="0" t="0" r="2540" b="7620"/>
+            <wp:docPr id="20" name="Picture 20"/>
+            <wp:cNvGraphicFramePr>
+              <a:graphicFrameLocks xmlns:a="http://schemas.openxmlformats.org/drawingml/2006/main" noChangeAspect="1"/>
+            </wp:cNvGraphicFramePr>
+            <a:graphic xmlns:a="http://schemas.openxmlformats.org/drawingml/2006/main">
+              <a:graphicData uri="http://schemas.openxmlformats.org/drawingml/2006/picture">
+                <pic:pic xmlns:pic="http://schemas.openxmlformats.org/drawingml/2006/picture">
+                  <pic:nvPicPr>
+                    <pic:cNvPr id="1" name=""/>
+                    <pic:cNvPicPr/>
+                  </pic:nvPicPr>
+                  <pic:blipFill>
+                    <a:blip r:embed="rId24"/>
+                    <a:stretch>
+                      <a:fillRect/>
+                    </a:stretch>
+                  </pic:blipFill>
+                  <pic:spPr>
+                    <a:xfrm>
+                      <a:off x="0" y="0"/>
+                      <a:ext cx="5731510" cy="1992630"/>
+                    </a:xfrm>
+                    <a:prstGeom prst="rect">
+                      <a:avLst/>
+                    </a:prstGeom>
+                  </pic:spPr>
+                </pic:pic>
+              </a:graphicData>
+            </a:graphic>
+          </wp:inline>
+        </w:drawing>
+      </w:r>
+    </w:p>
+    <w:p>
+      <w:pPr>
+        <w:pStyle w:val="HTMLPreformatted"/>
+      </w:pPr>
+    </w:p>
+    <w:p>
+      <w:pPr>
+        <w:pStyle w:val="HTMLPreformatted"/>
+      </w:pPr>
+      <w:r>
+        <w:t>Now you are ready to do automation in your target host so start automatinfg the thing from very basic.</w:t>
+      </w:r>
+    </w:p>
+    <w:p>
+      <w:pPr>
+        <w:pStyle w:val="HTMLPreformatted"/>
+      </w:pPr>
+    </w:p>
+    <w:p>
+      <w:pPr>
+        <w:pStyle w:val="HTMLPreformatted"/>
+      </w:pPr>
+    </w:p>
+    <w:p>
+      <w:pPr>
+        <w:pStyle w:val="HTMLPreformatted"/>
+      </w:pPr>
+      <w:r>
+        <w:t>Task.1. copy some file and folder from ansible hosts to target host.</w:t>
+      </w:r>
+    </w:p>
+    <w:p>
+      <w:pPr>
+        <w:pStyle w:val="HTMLPreformatted"/>
+      </w:pPr>
+      <w:r>
+        <w:t xml:space="preserve"> </w:t>
+      </w:r>
+    </w:p>
+    <w:p>
+      <w:pPr>
+        <w:pStyle w:val="HTMLPreformatted"/>
+      </w:pPr>
+      <w:proofErr w:type="gramStart"/>
+      <w:r>
+        <w:t>Sol :</w:t>
+      </w:r>
+      <w:proofErr w:type="gramEnd"/>
+      <w:r>
+        <w:t xml:space="preserve">     vi /amanjeet.txt</w:t>
+      </w:r>
+    </w:p>
+    <w:p>
+      <w:pPr>
+        <w:pStyle w:val="HTMLPreformatted"/>
+      </w:pPr>
+      <w:r>
+        <w:t xml:space="preserve">          adhoc </w:t>
+      </w:r>
+      <w:proofErr w:type="gramStart"/>
+      <w:r>
+        <w:t>cmd :</w:t>
+      </w:r>
+      <w:proofErr w:type="gramEnd"/>
+      <w:r>
+        <w:t xml:space="preserve"> ansible all -m copy “src=/amanjeet.txt dest=/aman.txt”</w:t>
+      </w:r>
+    </w:p>
+    <w:p>
+      <w:pPr>
+        <w:pStyle w:val="HTMLPreformatted"/>
+      </w:pPr>
+    </w:p>
+    <w:p>
+      <w:pPr>
+        <w:pStyle w:val="HTMLPreformatted"/>
+      </w:pPr>
+      <w:r>
+        <w:rPr>
+          <w:noProof/>
+        </w:rPr>
+        <w:drawing>
+          <wp:inline distT="0" distB="0" distL="0" distR="0" wp14:anchorId="0C318A38" wp14:editId="63903014">
+            <wp:extent cx="5731510" cy="2889250"/>
+            <wp:effectExtent l="0" t="0" r="2540" b="6350"/>
+            <wp:docPr id="21" name="Picture 21"/>
+            <wp:cNvGraphicFramePr>
+              <a:graphicFrameLocks xmlns:a="http://schemas.openxmlformats.org/drawingml/2006/main" noChangeAspect="1"/>
+            </wp:cNvGraphicFramePr>
+            <a:graphic xmlns:a="http://schemas.openxmlformats.org/drawingml/2006/main">
+              <a:graphicData uri="http://schemas.openxmlformats.org/drawingml/2006/picture">
+                <pic:pic xmlns:pic="http://schemas.openxmlformats.org/drawingml/2006/picture">
+                  <pic:nvPicPr>
+                    <pic:cNvPr id="1" name=""/>
+                    <pic:cNvPicPr/>
+                  </pic:nvPicPr>
+                  <pic:blipFill>
+                    <a:blip r:embed="rId25"/>
+                    <a:stretch>
+                      <a:fillRect/>
+                    </a:stretch>
+                  </pic:blipFill>
+                  <pic:spPr>
+                    <a:xfrm>
+                      <a:off x="0" y="0"/>
+                      <a:ext cx="5731510" cy="2889250"/>
+                    </a:xfrm>
+                    <a:prstGeom prst="rect">
+                      <a:avLst/>
+                    </a:prstGeom>
+                  </pic:spPr>
+                </pic:pic>
+              </a:graphicData>
+            </a:graphic>
+          </wp:inline>
+        </w:drawing>
+      </w:r>
+    </w:p>
+    <w:p>
+      <w:pPr>
+        <w:pStyle w:val="HTMLPreformatted"/>
+      </w:pPr>
+    </w:p>
+    <w:p>
+      <w:pPr>
+        <w:pStyle w:val="HTMLPreformatted"/>
+      </w:pPr>
+    </w:p>
+    <w:p>
+      <w:pPr>
+        <w:pStyle w:val="HTMLPreformatted"/>
+      </w:pPr>
+    </w:p>
+    <w:p>
+      <w:pPr>
+        <w:pStyle w:val="HTMLPreformatted"/>
+      </w:pPr>
+      <w:r>
+        <w:t xml:space="preserve">2. By ansible </w:t>
+      </w:r>
+      <w:proofErr w:type="gramStart"/>
+      <w:r>
+        <w:t>playbook :</w:t>
+      </w:r>
+      <w:proofErr w:type="gramEnd"/>
+    </w:p>
+    <w:p>
+      <w:pPr>
+        <w:pStyle w:val="HTMLPreformatted"/>
+      </w:pPr>
+      <w:r>
+        <w:rPr>
+          <w:noProof/>
+        </w:rPr>
+        <w:lastRenderedPageBreak/>
+        <w:drawing>
+          <wp:inline distT="0" distB="0" distL="0" distR="0" wp14:anchorId="2D914FC6" wp14:editId="3AAE36F9">
+            <wp:extent cx="5731510" cy="2940050"/>
+            <wp:effectExtent l="0" t="0" r="2540" b="0"/>
+            <wp:docPr id="22" name="Picture 22"/>
+            <wp:cNvGraphicFramePr>
+              <a:graphicFrameLocks xmlns:a="http://schemas.openxmlformats.org/drawingml/2006/main" noChangeAspect="1"/>
+            </wp:cNvGraphicFramePr>
+            <a:graphic xmlns:a="http://schemas.openxmlformats.org/drawingml/2006/main">
+              <a:graphicData uri="http://schemas.openxmlformats.org/drawingml/2006/picture">
+                <pic:pic xmlns:pic="http://schemas.openxmlformats.org/drawingml/2006/picture">
+                  <pic:nvPicPr>
+                    <pic:cNvPr id="1" name=""/>
+                    <pic:cNvPicPr/>
+                  </pic:nvPicPr>
+                  <pic:blipFill>
+                    <a:blip r:embed="rId26"/>
+                    <a:stretch>
+                      <a:fillRect/>
+                    </a:stretch>
+                  </pic:blipFill>
+                  <pic:spPr>
+                    <a:xfrm>
+                      <a:off x="0" y="0"/>
+                      <a:ext cx="5731510" cy="2940050"/>
+                    </a:xfrm>
+                    <a:prstGeom prst="rect">
+                      <a:avLst/>
+                    </a:prstGeom>
+                  </pic:spPr>
+                </pic:pic>
+              </a:graphicData>
+            </a:graphic>
+          </wp:inline>
+        </w:drawing>
+      </w:r>
+    </w:p>
+    <w:p>
+      <w:pPr>
+        <w:pStyle w:val="HTMLPreformatted"/>
+      </w:pPr>
+    </w:p>
+    <w:p>
+      <w:pPr>
+        <w:pStyle w:val="HTMLPreformatted"/>
+      </w:pPr>
+    </w:p>
+    <w:p/>
+    <w:p/>
+    <w:p>
+      <w:pPr>
+        <w:pStyle w:val="ListParagraph"/>
+      </w:pPr>
+      <w:r>
+        <w:t xml:space="preserve">                        </w:t>
+      </w:r>
+    </w:p>
+    <w:p>
+      <w:r>
+        <w:t xml:space="preserve"> </w:t>
+      </w:r>
+    </w:p>
+    <w:p/>
     <w:sectPr>
       <w:pgSz w:w="11906" w:h="16838" w:code="9"/>
       <w:pgMar w:top="1440" w:right="1440" w:bottom="1440" w:left="1440" w:header="709" w:footer="709" w:gutter="0"/>
@@ -1531,7 +2203,7 @@
   <w:style w:type="paragraph" w:default="1" w:styleId="Normal">
     <w:name w:val="Normal"/>
     <w:qFormat/>
-    <w:rsid w:val="00651A1E"/>
+    <w:rsid w:val="00731FA3"/>
     <w:rPr>
       <w:rFonts w:cs="Mangal"/>
     </w:rPr>
@@ -1573,6 +2245,47 @@
       <w:ind w:left="720"/>
       <w:contextualSpacing/>
     </w:pPr>
+  </w:style>
+  <w:style w:type="character" w:styleId="Hyperlink">
+    <w:name w:val="Hyperlink"/>
+    <w:basedOn w:val="DefaultParagraphFont"/>
+    <w:uiPriority w:val="99"/>
+    <w:unhideWhenUsed/>
+    <w:rsid w:val="00731FA3"/>
+    <w:rPr>
+      <w:color w:val="0563C1" w:themeColor="hyperlink"/>
+      <w:u w:val="single"/>
+    </w:rPr>
+  </w:style>
+  <w:style w:type="paragraph" w:styleId="HTMLPreformatted">
+    <w:name w:val="HTML Preformatted"/>
+    <w:basedOn w:val="Normal"/>
+    <w:link w:val="HTMLPreformattedChar"/>
+    <w:uiPriority w:val="99"/>
+    <w:semiHidden/>
+    <w:unhideWhenUsed/>
+    <w:rsid w:val="00731FA3"/>
+    <w:pPr>
+      <w:spacing w:after="0" w:line="240" w:lineRule="auto"/>
+    </w:pPr>
+    <w:rPr>
+      <w:rFonts w:ascii="Consolas" w:hAnsi="Consolas"/>
+      <w:sz w:val="20"/>
+      <w:szCs w:val="18"/>
+    </w:rPr>
+  </w:style>
+  <w:style w:type="character" w:customStyle="1" w:styleId="HTMLPreformattedChar">
+    <w:name w:val="HTML Preformatted Char"/>
+    <w:basedOn w:val="DefaultParagraphFont"/>
+    <w:link w:val="HTMLPreformatted"/>
+    <w:uiPriority w:val="99"/>
+    <w:semiHidden/>
+    <w:rsid w:val="00731FA3"/>
+    <w:rPr>
+      <w:rFonts w:ascii="Consolas" w:hAnsi="Consolas" w:cs="Mangal"/>
+      <w:sz w:val="20"/>
+      <w:szCs w:val="18"/>
+    </w:rPr>
   </w:style>
 </w:styles>
 </file>

</xml_diff>